<commit_message>
Implemented and documented unit testing of the s_calculation() function in lab 8.
</commit_message>
<xml_diff>
--- a/lab08/Test Suite/UT_8_1.docx
+++ b/lab08/Test Suite/UT_8_1.docx
@@ -55,52 +55,14 @@
                 <w:szCs w:val="20"/>
               </w:rPr>
             </w:pPr>
-            <w:proofErr w:type="spellStart"/>
             <w:r>
               <w:rPr>
                 <w:rFonts w:ascii="Arial" w:hAnsi="Arial" w:cs="Arial"/>
                 <w:sz w:val="20"/>
                 <w:szCs w:val="20"/>
               </w:rPr>
-              <w:t>Test</w:t>
-            </w:r>
-            <w:proofErr w:type="spellEnd"/>
-            <w:r>
-              <w:rPr>
-                <w:rFonts w:ascii="Arial" w:hAnsi="Arial" w:cs="Arial"/>
-                <w:sz w:val="20"/>
-                <w:szCs w:val="20"/>
-              </w:rPr>
-              <w:t xml:space="preserve"> </w:t>
-            </w:r>
-            <w:proofErr w:type="spellStart"/>
-            <w:r>
-              <w:rPr>
-                <w:rFonts w:ascii="Arial" w:hAnsi="Arial" w:cs="Arial"/>
-                <w:sz w:val="20"/>
-                <w:szCs w:val="20"/>
-              </w:rPr>
-              <w:t>Suite</w:t>
-            </w:r>
-            <w:proofErr w:type="spellEnd"/>
-            <w:r>
-              <w:rPr>
-                <w:rFonts w:ascii="Arial" w:hAnsi="Arial" w:cs="Arial"/>
-                <w:sz w:val="20"/>
-                <w:szCs w:val="20"/>
-              </w:rPr>
-              <w:t xml:space="preserve"> </w:t>
-            </w:r>
-            <w:proofErr w:type="spellStart"/>
-            <w:r>
-              <w:rPr>
-                <w:rFonts w:ascii="Arial" w:hAnsi="Arial" w:cs="Arial"/>
-                <w:sz w:val="20"/>
-                <w:szCs w:val="20"/>
-              </w:rPr>
-              <w:t>Description</w:t>
-            </w:r>
-            <w:proofErr w:type="spellEnd"/>
+              <w:t>Test Suite Description</w:t>
+            </w:r>
           </w:p>
         </w:tc>
         <w:tc>
@@ -178,82 +140,23 @@
                 <w:lang w:val="en-US"/>
               </w:rPr>
             </w:pPr>
-            <w:proofErr w:type="spellStart"/>
             <w:r>
               <w:rPr>
                 <w:rFonts w:ascii="Arial" w:hAnsi="Arial" w:cs="Arial"/>
                 <w:sz w:val="20"/>
                 <w:szCs w:val="20"/>
               </w:rPr>
-              <w:t>Name</w:t>
-            </w:r>
-            <w:proofErr w:type="spellEnd"/>
+              <w:t xml:space="preserve">Name of </w:t>
+            </w:r>
             <w:r>
               <w:rPr>
                 <w:rFonts w:ascii="Arial" w:hAnsi="Arial" w:cs="Arial"/>
                 <w:sz w:val="20"/>
                 <w:szCs w:val="20"/>
-              </w:rPr>
-              <w:t xml:space="preserve"> </w:t>
-            </w:r>
-            <w:proofErr w:type="spellStart"/>
-            <w:r>
-              <w:rPr>
-                <w:rFonts w:ascii="Arial" w:hAnsi="Arial" w:cs="Arial"/>
-                <w:sz w:val="20"/>
-                <w:szCs w:val="20"/>
-              </w:rPr>
-              <w:t>of</w:t>
-            </w:r>
-            <w:proofErr w:type="spellEnd"/>
-            <w:r>
-              <w:rPr>
-                <w:rFonts w:ascii="Arial" w:hAnsi="Arial" w:cs="Arial"/>
-                <w:sz w:val="20"/>
-                <w:szCs w:val="20"/>
-              </w:rPr>
-              <w:t xml:space="preserve"> </w:t>
-            </w:r>
-            <w:r>
-              <w:rPr>
-                <w:rFonts w:ascii="Arial" w:hAnsi="Arial" w:cs="Arial"/>
-                <w:sz w:val="20"/>
-                <w:szCs w:val="20"/>
-                <w:lang w:val="en-US"/>
-              </w:rPr>
-              <w:t xml:space="preserve">Modules/ </w:t>
-            </w:r>
-            <w:proofErr w:type="spellStart"/>
-            <w:r>
-              <w:rPr>
-                <w:rFonts w:ascii="Arial" w:hAnsi="Arial" w:cs="Arial"/>
-                <w:sz w:val="20"/>
-                <w:szCs w:val="20"/>
-                <w:lang w:val="en-US"/>
-              </w:rPr>
-              <w:t>prj</w:t>
-            </w:r>
-            <w:proofErr w:type="spellEnd"/>
-            <w:r>
-              <w:rPr>
-                <w:rFonts w:ascii="Arial" w:hAnsi="Arial" w:cs="Arial"/>
-                <w:sz w:val="20"/>
-                <w:szCs w:val="20"/>
-                <w:lang w:val="en-US"/>
-              </w:rPr>
-              <w:t xml:space="preserve"> / </w:t>
-            </w:r>
-            <w:proofErr w:type="spellStart"/>
-            <w:r>
-              <w:rPr>
-                <w:rFonts w:ascii="Arial" w:hAnsi="Arial" w:cs="Arial"/>
-                <w:sz w:val="20"/>
-                <w:szCs w:val="20"/>
-                <w:lang w:val="en-US"/>
-              </w:rPr>
-              <w:t>ModulesZadorozhny</w:t>
-            </w:r>
-            <w:proofErr w:type="spellEnd"/>
+                <w:lang w:val="en-US"/>
+              </w:rPr>
+              <w:t>Modules/ prj / ModulesZadorozhny</w:t>
+            </w:r>
           </w:p>
         </w:tc>
         <w:tc>
@@ -271,102 +174,20 @@
                 <w:lang w:val="en-US"/>
               </w:rPr>
             </w:pPr>
-            <w:proofErr w:type="spellStart"/>
             <w:r>
               <w:rPr>
                 <w:rFonts w:ascii="Arial Narrow" w:hAnsi="Arial Narrow"/>
-                <w:sz w:val="20"/>
-                <w:szCs w:val="20"/>
+                <w:sz w:val="25"/>
+                <w:szCs w:val="25"/>
                 <w:lang w:val="ru-RU"/>
               </w:rPr>
-              <w:t>s_calculation_to_</w:t>
-            </w:r>
-            <w:proofErr w:type="gramStart"/>
+              <w:t>s_calculation()</w:t>
+            </w:r>
             <w:r>
               <w:rPr>
                 <w:rFonts w:ascii="Arial Narrow" w:hAnsi="Arial Narrow"/>
-                <w:sz w:val="20"/>
-                <w:szCs w:val="20"/>
-                <w:lang w:val="ru-RU"/>
-              </w:rPr>
-              <w:t>string</w:t>
-            </w:r>
-            <w:proofErr w:type="spellEnd"/>
-            <w:r>
-              <w:rPr>
-                <w:rFonts w:ascii="Arial Narrow" w:hAnsi="Arial Narrow"/>
-                <w:sz w:val="20"/>
-                <w:szCs w:val="20"/>
-                <w:lang w:val="ru-RU"/>
-              </w:rPr>
-              <w:t>(</w:t>
-            </w:r>
-            <w:proofErr w:type="spellStart"/>
-            <w:proofErr w:type="gramEnd"/>
-            <w:r>
-              <w:rPr>
-                <w:rFonts w:ascii="Arial Narrow" w:hAnsi="Arial Narrow"/>
-                <w:sz w:val="20"/>
-                <w:szCs w:val="20"/>
-                <w:lang w:val="ru-RU"/>
-              </w:rPr>
-              <w:t>int</w:t>
-            </w:r>
-            <w:proofErr w:type="spellEnd"/>
-            <w:r>
-              <w:rPr>
-                <w:rFonts w:ascii="Arial Narrow" w:hAnsi="Arial Narrow"/>
-                <w:sz w:val="20"/>
-                <w:szCs w:val="20"/>
-                <w:lang w:val="ru-RU"/>
-              </w:rPr>
-              <w:t xml:space="preserve"> x, </w:t>
-            </w:r>
-            <w:proofErr w:type="spellStart"/>
-            <w:r>
-              <w:rPr>
-                <w:rFonts w:ascii="Arial Narrow" w:hAnsi="Arial Narrow"/>
-                <w:sz w:val="20"/>
-                <w:szCs w:val="20"/>
-                <w:lang w:val="ru-RU"/>
-              </w:rPr>
-              <w:t>int</w:t>
-            </w:r>
-            <w:proofErr w:type="spellEnd"/>
-            <w:r>
-              <w:rPr>
-                <w:rFonts w:ascii="Arial Narrow" w:hAnsi="Arial Narrow"/>
-                <w:sz w:val="20"/>
-                <w:szCs w:val="20"/>
-                <w:lang w:val="ru-RU"/>
-              </w:rPr>
-              <w:t xml:space="preserve"> y, </w:t>
-            </w:r>
-            <w:proofErr w:type="spellStart"/>
-            <w:r>
-              <w:rPr>
-                <w:rFonts w:ascii="Arial Narrow" w:hAnsi="Arial Narrow"/>
-                <w:sz w:val="20"/>
-                <w:szCs w:val="20"/>
-                <w:lang w:val="ru-RU"/>
-              </w:rPr>
-              <w:t>int</w:t>
-            </w:r>
-            <w:proofErr w:type="spellEnd"/>
-            <w:r>
-              <w:rPr>
-                <w:rFonts w:ascii="Arial Narrow" w:hAnsi="Arial Narrow"/>
-                <w:sz w:val="20"/>
-                <w:szCs w:val="20"/>
-                <w:lang w:val="ru-RU"/>
-              </w:rPr>
-              <w:t xml:space="preserve"> z)</w:t>
-            </w:r>
-            <w:r>
-              <w:rPr>
-                <w:rFonts w:ascii="Arial Narrow" w:hAnsi="Arial Narrow"/>
-                <w:sz w:val="20"/>
-                <w:szCs w:val="20"/>
+                <w:sz w:val="25"/>
+                <w:szCs w:val="25"/>
                 <w:lang w:val="en-US"/>
               </w:rPr>
               <w:t>;</w:t>
@@ -408,52 +229,14 @@
                 <w:szCs w:val="20"/>
               </w:rPr>
             </w:pPr>
-            <w:proofErr w:type="spellStart"/>
             <w:r>
               <w:rPr>
                 <w:rFonts w:ascii="Arial" w:hAnsi="Arial" w:cs="Arial"/>
                 <w:sz w:val="20"/>
                 <w:szCs w:val="20"/>
               </w:rPr>
-              <w:t>Level</w:t>
-            </w:r>
-            <w:proofErr w:type="spellEnd"/>
-            <w:r>
-              <w:rPr>
-                <w:rFonts w:ascii="Arial" w:hAnsi="Arial" w:cs="Arial"/>
-                <w:sz w:val="20"/>
-                <w:szCs w:val="20"/>
-              </w:rPr>
-              <w:t xml:space="preserve"> </w:t>
-            </w:r>
-            <w:proofErr w:type="spellStart"/>
-            <w:r>
-              <w:rPr>
-                <w:rFonts w:ascii="Arial" w:hAnsi="Arial" w:cs="Arial"/>
-                <w:sz w:val="20"/>
-                <w:szCs w:val="20"/>
-              </w:rPr>
-              <w:t>of</w:t>
-            </w:r>
-            <w:proofErr w:type="spellEnd"/>
-            <w:r>
-              <w:rPr>
-                <w:rFonts w:ascii="Arial" w:hAnsi="Arial" w:cs="Arial"/>
-                <w:sz w:val="20"/>
-                <w:szCs w:val="20"/>
-              </w:rPr>
-              <w:t xml:space="preserve"> </w:t>
-            </w:r>
-            <w:proofErr w:type="spellStart"/>
-            <w:r>
-              <w:rPr>
-                <w:rFonts w:ascii="Arial" w:hAnsi="Arial" w:cs="Arial"/>
-                <w:sz w:val="20"/>
-                <w:szCs w:val="20"/>
-              </w:rPr>
-              <w:t>Testing</w:t>
-            </w:r>
-            <w:proofErr w:type="spellEnd"/>
+              <w:t>Level of Testing</w:t>
+            </w:r>
           </w:p>
         </w:tc>
         <w:tc>
@@ -499,16 +282,8 @@
               <w:rPr>
                 <w:rFonts w:ascii="Arial Narrow" w:hAnsi="Arial Narrow"/>
               </w:rPr>
-              <w:t xml:space="preserve"> </w:t>
-            </w:r>
-            <w:proofErr w:type="spellStart"/>
-            <w:r>
-              <w:rPr>
-                <w:rFonts w:ascii="Arial Narrow" w:hAnsi="Arial Narrow"/>
-              </w:rPr>
-              <w:t>Testing</w:t>
-            </w:r>
-            <w:proofErr w:type="spellEnd"/>
+              <w:t xml:space="preserve"> Testing</w:t>
+            </w:r>
           </w:p>
         </w:tc>
       </w:tr>
@@ -535,23 +310,7 @@
                 <w:sz w:val="20"/>
                 <w:szCs w:val="20"/>
               </w:rPr>
-              <w:t>Автор тест-</w:t>
-            </w:r>
-            <w:proofErr w:type="spellStart"/>
-            <w:r>
-              <w:rPr>
-                <w:sz w:val="20"/>
-                <w:szCs w:val="20"/>
-              </w:rPr>
-              <w:t>сьюта</w:t>
-            </w:r>
-            <w:proofErr w:type="spellEnd"/>
-            <w:r>
-              <w:rPr>
-                <w:sz w:val="20"/>
-                <w:szCs w:val="20"/>
-              </w:rPr>
-              <w:t xml:space="preserve"> </w:t>
+              <w:t xml:space="preserve">Автор тест-сьюта </w:t>
             </w:r>
           </w:p>
           <w:p>
@@ -562,52 +321,14 @@
                 <w:szCs w:val="20"/>
               </w:rPr>
             </w:pPr>
-            <w:proofErr w:type="spellStart"/>
             <w:r>
               <w:rPr>
                 <w:rFonts w:ascii="Arial" w:hAnsi="Arial" w:cs="Arial"/>
                 <w:sz w:val="20"/>
                 <w:szCs w:val="20"/>
               </w:rPr>
-              <w:t>Test</w:t>
-            </w:r>
-            <w:proofErr w:type="spellEnd"/>
-            <w:r>
-              <w:rPr>
-                <w:rFonts w:ascii="Arial" w:hAnsi="Arial" w:cs="Arial"/>
-                <w:sz w:val="20"/>
-                <w:szCs w:val="20"/>
-              </w:rPr>
-              <w:t xml:space="preserve"> </w:t>
-            </w:r>
-            <w:proofErr w:type="spellStart"/>
-            <w:r>
-              <w:rPr>
-                <w:rFonts w:ascii="Arial" w:hAnsi="Arial" w:cs="Arial"/>
-                <w:sz w:val="20"/>
-                <w:szCs w:val="20"/>
-              </w:rPr>
-              <w:t>Suite</w:t>
-            </w:r>
-            <w:proofErr w:type="spellEnd"/>
-            <w:r>
-              <w:rPr>
-                <w:rFonts w:ascii="Arial" w:hAnsi="Arial" w:cs="Arial"/>
-                <w:sz w:val="20"/>
-                <w:szCs w:val="20"/>
-              </w:rPr>
-              <w:t xml:space="preserve"> </w:t>
-            </w:r>
-            <w:proofErr w:type="spellStart"/>
-            <w:r>
-              <w:rPr>
-                <w:rFonts w:ascii="Arial" w:hAnsi="Arial" w:cs="Arial"/>
-                <w:sz w:val="20"/>
-                <w:szCs w:val="20"/>
-              </w:rPr>
-              <w:t>Author</w:t>
-            </w:r>
-            <w:proofErr w:type="spellEnd"/>
+              <w:t>Test Suite Author</w:t>
+            </w:r>
           </w:p>
         </w:tc>
         <w:tc>
@@ -668,7 +389,6 @@
                 <w:szCs w:val="20"/>
               </w:rPr>
             </w:pPr>
-            <w:proofErr w:type="spellStart"/>
             <w:r>
               <w:rPr>
                 <w:rFonts w:ascii="Arial" w:hAnsi="Arial" w:cs="Arial"/>
@@ -677,7 +397,6 @@
               </w:rPr>
               <w:t>Implementer</w:t>
             </w:r>
-            <w:proofErr w:type="spellEnd"/>
           </w:p>
         </w:tc>
         <w:tc>
@@ -773,7 +492,6 @@
     </w:p>
     <w:p>
       <w:pPr>
-        <w:jc w:val="center"/>
         <w:rPr>
           <w:sz w:val="30"/>
           <w:szCs w:val="30"/>
@@ -903,16 +621,8 @@
               <w:rPr>
                 <w:lang w:val="en-US"/>
               </w:rPr>
-              <w:t xml:space="preserve">X = </w:t>
-            </w:r>
-            <w:proofErr w:type="gramStart"/>
-            <w:r>
-              <w:rPr>
-                <w:lang w:val="en-US"/>
-              </w:rPr>
-              <w:t>120 ;</w:t>
-            </w:r>
-            <w:proofErr w:type="gramEnd"/>
+              <w:t>X = 120 ;</w:t>
+            </w:r>
           </w:p>
           <w:p>
             <w:pPr>
@@ -965,6 +675,12 @@
                 <w:lang w:val="en-US"/>
               </w:rPr>
             </w:pPr>
+            <w:r>
+              <w:rPr>
+                <w:lang w:val="en-US"/>
+              </w:rPr>
+              <w:t>passed</w:t>
+            </w:r>
           </w:p>
         </w:tc>
       </w:tr>
@@ -1056,6 +772,15 @@
             <w:tcW w:w="3396" w:type="dxa"/>
           </w:tcPr>
           <w:p/>
+          <w:p/>
+          <w:p>
+            <w:r>
+              <w:rPr>
+                <w:lang w:val="en-US"/>
+              </w:rPr>
+              <w:t>passed</w:t>
+            </w:r>
+          </w:p>
         </w:tc>
       </w:tr>
       <w:tr>
@@ -1146,6 +871,15 @@
             <w:tcW w:w="3396" w:type="dxa"/>
           </w:tcPr>
           <w:p/>
+          <w:p/>
+          <w:p>
+            <w:r>
+              <w:rPr>
+                <w:lang w:val="en-US"/>
+              </w:rPr>
+              <w:t>passed</w:t>
+            </w:r>
+          </w:p>
         </w:tc>
       </w:tr>
       <w:tr>
@@ -1236,6 +970,15 @@
             <w:tcW w:w="3396" w:type="dxa"/>
           </w:tcPr>
           <w:p/>
+          <w:p/>
+          <w:p>
+            <w:r>
+              <w:rPr>
+                <w:lang w:val="en-US"/>
+              </w:rPr>
+              <w:t>passed</w:t>
+            </w:r>
+          </w:p>
         </w:tc>
       </w:tr>
       <w:tr>
@@ -1278,7 +1021,7 @@
               <w:rPr>
                 <w:lang w:val="en-US"/>
               </w:rPr>
-              <w:t>X = -10;</w:t>
+              <w:t>X = 10;</w:t>
             </w:r>
           </w:p>
           <w:p>
@@ -1316,11 +1059,9 @@
           <w:p/>
           <w:p/>
           <w:p>
-            <w:proofErr w:type="spellStart"/>
-            <w:r>
-              <w:t>nan</w:t>
-            </w:r>
-            <w:proofErr w:type="spellEnd"/>
+            <w:r>
+              <w:t>180.64</w:t>
+            </w:r>
           </w:p>
         </w:tc>
         <w:tc>
@@ -1328,6 +1069,15 @@
             <w:tcW w:w="3396" w:type="dxa"/>
           </w:tcPr>
           <w:p/>
+          <w:p/>
+          <w:p>
+            <w:r>
+              <w:rPr>
+                <w:lang w:val="en-US"/>
+              </w:rPr>
+              <w:t>passed</w:t>
+            </w:r>
+          </w:p>
         </w:tc>
       </w:tr>
       <w:tr>
@@ -1399,7 +1149,20 @@
               <w:t>Z = -1000;</w:t>
             </w:r>
           </w:p>
-          <w:p/>
+          <w:p>
+            <w:pPr>
+              <w:rPr>
+                <w:lang w:val="en-US"/>
+              </w:rPr>
+            </w:pPr>
+          </w:p>
+          <w:p>
+            <w:pPr>
+              <w:rPr>
+                <w:lang w:val="en-US"/>
+              </w:rPr>
+            </w:pPr>
+          </w:p>
         </w:tc>
         <w:tc>
           <w:tcPr>
@@ -1418,6 +1181,15 @@
             <w:tcW w:w="3396" w:type="dxa"/>
           </w:tcPr>
           <w:p/>
+          <w:p/>
+          <w:p>
+            <w:r>
+              <w:rPr>
+                <w:lang w:val="en-US"/>
+              </w:rPr>
+              <w:t>passed</w:t>
+            </w:r>
+          </w:p>
         </w:tc>
       </w:tr>
       <w:tr>
@@ -1435,6 +1207,7 @@
               <w:rPr>
                 <w:lang w:val="en-US"/>
               </w:rPr>
+              <w:lastRenderedPageBreak/>
               <w:t>7</w:t>
             </w:r>
           </w:p>
@@ -1460,7 +1233,6 @@
               <w:rPr>
                 <w:lang w:val="en-US"/>
               </w:rPr>
-              <w:lastRenderedPageBreak/>
               <w:t>X = 1;</w:t>
             </w:r>
           </w:p>
@@ -1509,6 +1281,15 @@
             <w:tcW w:w="3396" w:type="dxa"/>
           </w:tcPr>
           <w:p/>
+          <w:p/>
+          <w:p>
+            <w:r>
+              <w:rPr>
+                <w:lang w:val="en-US"/>
+              </w:rPr>
+              <w:t>passed</w:t>
+            </w:r>
+          </w:p>
         </w:tc>
       </w:tr>
     </w:tbl>

</xml_diff>

<commit_message>
Implemented a system test for task 8.2 (TS_8_2.docx) in lab 8
</commit_message>
<xml_diff>
--- a/lab08/Test Suite/UT_8_1.docx
+++ b/lab08/Test Suite/UT_8_1.docx
@@ -55,14 +55,52 @@
                 <w:szCs w:val="20"/>
               </w:rPr>
             </w:pPr>
-            <w:r>
-              <w:rPr>
-                <w:rFonts w:ascii="Arial" w:hAnsi="Arial" w:cs="Arial"/>
-                <w:sz w:val="20"/>
-                <w:szCs w:val="20"/>
-              </w:rPr>
-              <w:t>Test Suite Description</w:t>
-            </w:r>
+            <w:proofErr w:type="spellStart"/>
+            <w:r>
+              <w:rPr>
+                <w:rFonts w:ascii="Arial" w:hAnsi="Arial" w:cs="Arial"/>
+                <w:sz w:val="20"/>
+                <w:szCs w:val="20"/>
+              </w:rPr>
+              <w:t>Test</w:t>
+            </w:r>
+            <w:proofErr w:type="spellEnd"/>
+            <w:r>
+              <w:rPr>
+                <w:rFonts w:ascii="Arial" w:hAnsi="Arial" w:cs="Arial"/>
+                <w:sz w:val="20"/>
+                <w:szCs w:val="20"/>
+              </w:rPr>
+              <w:t xml:space="preserve"> </w:t>
+            </w:r>
+            <w:proofErr w:type="spellStart"/>
+            <w:r>
+              <w:rPr>
+                <w:rFonts w:ascii="Arial" w:hAnsi="Arial" w:cs="Arial"/>
+                <w:sz w:val="20"/>
+                <w:szCs w:val="20"/>
+              </w:rPr>
+              <w:t>Suite</w:t>
+            </w:r>
+            <w:proofErr w:type="spellEnd"/>
+            <w:r>
+              <w:rPr>
+                <w:rFonts w:ascii="Arial" w:hAnsi="Arial" w:cs="Arial"/>
+                <w:sz w:val="20"/>
+                <w:szCs w:val="20"/>
+              </w:rPr>
+              <w:t xml:space="preserve"> </w:t>
+            </w:r>
+            <w:proofErr w:type="spellStart"/>
+            <w:r>
+              <w:rPr>
+                <w:rFonts w:ascii="Arial" w:hAnsi="Arial" w:cs="Arial"/>
+                <w:sz w:val="20"/>
+                <w:szCs w:val="20"/>
+              </w:rPr>
+              <w:t>Description</w:t>
+            </w:r>
+            <w:proofErr w:type="spellEnd"/>
           </w:p>
         </w:tc>
         <w:tc>
@@ -140,23 +178,82 @@
                 <w:lang w:val="en-US"/>
               </w:rPr>
             </w:pPr>
-            <w:r>
-              <w:rPr>
-                <w:rFonts w:ascii="Arial" w:hAnsi="Arial" w:cs="Arial"/>
-                <w:sz w:val="20"/>
-                <w:szCs w:val="20"/>
-              </w:rPr>
-              <w:t xml:space="preserve">Name of </w:t>
-            </w:r>
-            <w:r>
-              <w:rPr>
-                <w:rFonts w:ascii="Arial" w:hAnsi="Arial" w:cs="Arial"/>
-                <w:sz w:val="20"/>
-                <w:szCs w:val="20"/>
-                <w:lang w:val="en-US"/>
-              </w:rPr>
-              <w:t>Modules/ prj / ModulesZadorozhny</w:t>
-            </w:r>
+            <w:proofErr w:type="spellStart"/>
+            <w:r>
+              <w:rPr>
+                <w:rFonts w:ascii="Arial" w:hAnsi="Arial" w:cs="Arial"/>
+                <w:sz w:val="20"/>
+                <w:szCs w:val="20"/>
+              </w:rPr>
+              <w:t>Name</w:t>
+            </w:r>
+            <w:proofErr w:type="spellEnd"/>
+            <w:r>
+              <w:rPr>
+                <w:rFonts w:ascii="Arial" w:hAnsi="Arial" w:cs="Arial"/>
+                <w:sz w:val="20"/>
+                <w:szCs w:val="20"/>
+              </w:rPr>
+              <w:t xml:space="preserve"> </w:t>
+            </w:r>
+            <w:proofErr w:type="spellStart"/>
+            <w:r>
+              <w:rPr>
+                <w:rFonts w:ascii="Arial" w:hAnsi="Arial" w:cs="Arial"/>
+                <w:sz w:val="20"/>
+                <w:szCs w:val="20"/>
+              </w:rPr>
+              <w:t>of</w:t>
+            </w:r>
+            <w:proofErr w:type="spellEnd"/>
+            <w:r>
+              <w:rPr>
+                <w:rFonts w:ascii="Arial" w:hAnsi="Arial" w:cs="Arial"/>
+                <w:sz w:val="20"/>
+                <w:szCs w:val="20"/>
+              </w:rPr>
+              <w:t xml:space="preserve"> </w:t>
+            </w:r>
+            <w:r>
+              <w:rPr>
+                <w:rFonts w:ascii="Arial" w:hAnsi="Arial" w:cs="Arial"/>
+                <w:sz w:val="20"/>
+                <w:szCs w:val="20"/>
+                <w:lang w:val="en-US"/>
+              </w:rPr>
+              <w:t xml:space="preserve">Modules/ </w:t>
+            </w:r>
+            <w:proofErr w:type="spellStart"/>
+            <w:r>
+              <w:rPr>
+                <w:rFonts w:ascii="Arial" w:hAnsi="Arial" w:cs="Arial"/>
+                <w:sz w:val="20"/>
+                <w:szCs w:val="20"/>
+                <w:lang w:val="en-US"/>
+              </w:rPr>
+              <w:t>prj</w:t>
+            </w:r>
+            <w:proofErr w:type="spellEnd"/>
+            <w:r>
+              <w:rPr>
+                <w:rFonts w:ascii="Arial" w:hAnsi="Arial" w:cs="Arial"/>
+                <w:sz w:val="20"/>
+                <w:szCs w:val="20"/>
+                <w:lang w:val="en-US"/>
+              </w:rPr>
+              <w:t xml:space="preserve"> / </w:t>
+            </w:r>
+            <w:proofErr w:type="spellStart"/>
+            <w:r>
+              <w:rPr>
+                <w:rFonts w:ascii="Arial" w:hAnsi="Arial" w:cs="Arial"/>
+                <w:sz w:val="20"/>
+                <w:szCs w:val="20"/>
+                <w:lang w:val="en-US"/>
+              </w:rPr>
+              <w:t>ModulesZadorozhny</w:t>
+            </w:r>
+            <w:proofErr w:type="spellEnd"/>
           </w:p>
         </w:tc>
         <w:tc>
@@ -174,6 +271,7 @@
                 <w:lang w:val="en-US"/>
               </w:rPr>
             </w:pPr>
+            <w:proofErr w:type="spellStart"/>
             <w:r>
               <w:rPr>
                 <w:rFonts w:ascii="Arial Narrow" w:hAnsi="Arial Narrow"/>
@@ -181,7 +279,37 @@
                 <w:szCs w:val="25"/>
                 <w:lang w:val="ru-RU"/>
               </w:rPr>
-              <w:t>s_calculation()</w:t>
+              <w:t>s_</w:t>
+            </w:r>
+            <w:proofErr w:type="gramStart"/>
+            <w:r>
+              <w:rPr>
+                <w:rFonts w:ascii="Arial Narrow" w:hAnsi="Arial Narrow"/>
+                <w:sz w:val="25"/>
+                <w:szCs w:val="25"/>
+                <w:lang w:val="ru-RU"/>
+              </w:rPr>
+              <w:t>calculation</w:t>
+            </w:r>
+            <w:proofErr w:type="spellEnd"/>
+            <w:r>
+              <w:rPr>
+                <w:rFonts w:ascii="Arial Narrow" w:hAnsi="Arial Narrow"/>
+                <w:sz w:val="25"/>
+                <w:szCs w:val="25"/>
+                <w:lang w:val="ru-RU"/>
+              </w:rPr>
+              <w:t>(</w:t>
+            </w:r>
+            <w:proofErr w:type="gramEnd"/>
+            <w:r>
+              <w:rPr>
+                <w:rFonts w:ascii="Arial Narrow" w:hAnsi="Arial Narrow"/>
+                <w:sz w:val="25"/>
+                <w:szCs w:val="25"/>
+                <w:lang w:val="ru-RU"/>
+              </w:rPr>
+              <w:t>)</w:t>
             </w:r>
             <w:r>
               <w:rPr>
@@ -229,14 +357,52 @@
                 <w:szCs w:val="20"/>
               </w:rPr>
             </w:pPr>
-            <w:r>
-              <w:rPr>
-                <w:rFonts w:ascii="Arial" w:hAnsi="Arial" w:cs="Arial"/>
-                <w:sz w:val="20"/>
-                <w:szCs w:val="20"/>
-              </w:rPr>
-              <w:t>Level of Testing</w:t>
-            </w:r>
+            <w:proofErr w:type="spellStart"/>
+            <w:r>
+              <w:rPr>
+                <w:rFonts w:ascii="Arial" w:hAnsi="Arial" w:cs="Arial"/>
+                <w:sz w:val="20"/>
+                <w:szCs w:val="20"/>
+              </w:rPr>
+              <w:t>Level</w:t>
+            </w:r>
+            <w:proofErr w:type="spellEnd"/>
+            <w:r>
+              <w:rPr>
+                <w:rFonts w:ascii="Arial" w:hAnsi="Arial" w:cs="Arial"/>
+                <w:sz w:val="20"/>
+                <w:szCs w:val="20"/>
+              </w:rPr>
+              <w:t xml:space="preserve"> </w:t>
+            </w:r>
+            <w:proofErr w:type="spellStart"/>
+            <w:r>
+              <w:rPr>
+                <w:rFonts w:ascii="Arial" w:hAnsi="Arial" w:cs="Arial"/>
+                <w:sz w:val="20"/>
+                <w:szCs w:val="20"/>
+              </w:rPr>
+              <w:t>of</w:t>
+            </w:r>
+            <w:proofErr w:type="spellEnd"/>
+            <w:r>
+              <w:rPr>
+                <w:rFonts w:ascii="Arial" w:hAnsi="Arial" w:cs="Arial"/>
+                <w:sz w:val="20"/>
+                <w:szCs w:val="20"/>
+              </w:rPr>
+              <w:t xml:space="preserve"> </w:t>
+            </w:r>
+            <w:proofErr w:type="spellStart"/>
+            <w:r>
+              <w:rPr>
+                <w:rFonts w:ascii="Arial" w:hAnsi="Arial" w:cs="Arial"/>
+                <w:sz w:val="20"/>
+                <w:szCs w:val="20"/>
+              </w:rPr>
+              <w:t>Testing</w:t>
+            </w:r>
+            <w:proofErr w:type="spellEnd"/>
           </w:p>
         </w:tc>
         <w:tc>
@@ -282,8 +448,16 @@
               <w:rPr>
                 <w:rFonts w:ascii="Arial Narrow" w:hAnsi="Arial Narrow"/>
               </w:rPr>
-              <w:t xml:space="preserve"> Testing</w:t>
-            </w:r>
+              <w:t xml:space="preserve"> </w:t>
+            </w:r>
+            <w:proofErr w:type="spellStart"/>
+            <w:r>
+              <w:rPr>
+                <w:rFonts w:ascii="Arial Narrow" w:hAnsi="Arial Narrow"/>
+              </w:rPr>
+              <w:t>Testing</w:t>
+            </w:r>
+            <w:proofErr w:type="spellEnd"/>
           </w:p>
         </w:tc>
       </w:tr>
@@ -310,7 +484,23 @@
                 <w:sz w:val="20"/>
                 <w:szCs w:val="20"/>
               </w:rPr>
-              <w:t xml:space="preserve">Автор тест-сьюта </w:t>
+              <w:t>Автор тест-</w:t>
+            </w:r>
+            <w:proofErr w:type="spellStart"/>
+            <w:r>
+              <w:rPr>
+                <w:sz w:val="20"/>
+                <w:szCs w:val="20"/>
+              </w:rPr>
+              <w:t>сьюта</w:t>
+            </w:r>
+            <w:proofErr w:type="spellEnd"/>
+            <w:r>
+              <w:rPr>
+                <w:sz w:val="20"/>
+                <w:szCs w:val="20"/>
+              </w:rPr>
+              <w:t xml:space="preserve"> </w:t>
             </w:r>
           </w:p>
           <w:p>
@@ -321,14 +511,52 @@
                 <w:szCs w:val="20"/>
               </w:rPr>
             </w:pPr>
-            <w:r>
-              <w:rPr>
-                <w:rFonts w:ascii="Arial" w:hAnsi="Arial" w:cs="Arial"/>
-                <w:sz w:val="20"/>
-                <w:szCs w:val="20"/>
-              </w:rPr>
-              <w:t>Test Suite Author</w:t>
-            </w:r>
+            <w:proofErr w:type="spellStart"/>
+            <w:r>
+              <w:rPr>
+                <w:rFonts w:ascii="Arial" w:hAnsi="Arial" w:cs="Arial"/>
+                <w:sz w:val="20"/>
+                <w:szCs w:val="20"/>
+              </w:rPr>
+              <w:t>Test</w:t>
+            </w:r>
+            <w:proofErr w:type="spellEnd"/>
+            <w:r>
+              <w:rPr>
+                <w:rFonts w:ascii="Arial" w:hAnsi="Arial" w:cs="Arial"/>
+                <w:sz w:val="20"/>
+                <w:szCs w:val="20"/>
+              </w:rPr>
+              <w:t xml:space="preserve"> </w:t>
+            </w:r>
+            <w:proofErr w:type="spellStart"/>
+            <w:r>
+              <w:rPr>
+                <w:rFonts w:ascii="Arial" w:hAnsi="Arial" w:cs="Arial"/>
+                <w:sz w:val="20"/>
+                <w:szCs w:val="20"/>
+              </w:rPr>
+              <w:t>Suite</w:t>
+            </w:r>
+            <w:proofErr w:type="spellEnd"/>
+            <w:r>
+              <w:rPr>
+                <w:rFonts w:ascii="Arial" w:hAnsi="Arial" w:cs="Arial"/>
+                <w:sz w:val="20"/>
+                <w:szCs w:val="20"/>
+              </w:rPr>
+              <w:t xml:space="preserve"> </w:t>
+            </w:r>
+            <w:proofErr w:type="spellStart"/>
+            <w:r>
+              <w:rPr>
+                <w:rFonts w:ascii="Arial" w:hAnsi="Arial" w:cs="Arial"/>
+                <w:sz w:val="20"/>
+                <w:szCs w:val="20"/>
+              </w:rPr>
+              <w:t>Author</w:t>
+            </w:r>
+            <w:proofErr w:type="spellEnd"/>
           </w:p>
         </w:tc>
         <w:tc>
@@ -389,6 +617,7 @@
                 <w:szCs w:val="20"/>
               </w:rPr>
             </w:pPr>
+            <w:proofErr w:type="spellStart"/>
             <w:r>
               <w:rPr>
                 <w:rFonts w:ascii="Arial" w:hAnsi="Arial" w:cs="Arial"/>
@@ -397,6 +626,7 @@
               </w:rPr>
               <w:t>Implementer</w:t>
             </w:r>
+            <w:proofErr w:type="spellEnd"/>
           </w:p>
         </w:tc>
         <w:tc>
@@ -413,6 +643,22 @@
                 <w:szCs w:val="25"/>
               </w:rPr>
             </w:pPr>
+            <w:r>
+              <w:rPr>
+                <w:rFonts w:ascii="Arial Narrow" w:hAnsi="Arial Narrow"/>
+                <w:sz w:val="25"/>
+                <w:szCs w:val="25"/>
+              </w:rPr>
+              <w:t>З</w:t>
+            </w:r>
+            <w:r>
+              <w:rPr>
+                <w:rFonts w:ascii="Arial Narrow" w:hAnsi="Arial Narrow"/>
+                <w:sz w:val="25"/>
+                <w:szCs w:val="25"/>
+              </w:rPr>
+              <w:t>адорожний Костянтин</w:t>
+            </w:r>
           </w:p>
         </w:tc>
       </w:tr>
@@ -621,8 +867,16 @@
               <w:rPr>
                 <w:lang w:val="en-US"/>
               </w:rPr>
-              <w:t>X = 120 ;</w:t>
-            </w:r>
+              <w:t xml:space="preserve">X = </w:t>
+            </w:r>
+            <w:proofErr w:type="gramStart"/>
+            <w:r>
+              <w:rPr>
+                <w:lang w:val="en-US"/>
+              </w:rPr>
+              <w:t>120 ;</w:t>
+            </w:r>
+            <w:proofErr w:type="gramEnd"/>
           </w:p>
           <w:p>
             <w:pPr>

</xml_diff>